<commit_message>
Client meeting doc updates
</commit_message>
<xml_diff>
--- a/doc/Known Bugs.docx
+++ b/doc/Known Bugs.docx
@@ -1,6 +1,6 @@
 
 <file path=word/document.xml><?xml version="1.0" encoding="utf-8"?>
-<w:document xmlns:wpc="http://schemas.microsoft.com/office/word/2010/wordprocessingCanvas" xmlns:mo="http://schemas.microsoft.com/office/mac/office/2008/main" xmlns:mc="http://schemas.openxmlformats.org/markup-compatibility/2006" xmlns:mv="urn:schemas-microsoft-com:mac:vml" xmlns:o="urn:schemas-microsoft-com:office:office" xmlns:r="http://schemas.openxmlformats.org/officeDocument/2006/relationships" xmlns:m="http://schemas.openxmlformats.org/officeDocument/2006/math" xmlns:v="urn:schemas-microsoft-com:vml" xmlns:wp14="http://schemas.microsoft.com/office/word/2010/wordprocessingDrawing" xmlns:wp="http://schemas.openxmlformats.org/drawingml/2006/wordprocessingDrawing" xmlns:w10="urn:schemas-microsoft-com:office:word" xmlns:w="http://schemas.openxmlformats.org/wordprocessingml/2006/main" xmlns:w14="http://schemas.microsoft.com/office/word/2010/wordml" xmlns:wpg="http://schemas.microsoft.com/office/word/2010/wordprocessingGroup" xmlns:wpi="http://schemas.microsoft.com/office/word/2010/wordprocessingInk" xmlns:wne="http://schemas.microsoft.com/office/word/2006/wordml" xmlns:wps="http://schemas.microsoft.com/office/word/2010/wordprocessingShape" mc:Ignorable="w14 wp14">
+<w:document xmlns:ve="http://schemas.openxmlformats.org/markup-compatibility/2006" xmlns:o="urn:schemas-microsoft-com:office:office" xmlns:r="http://schemas.openxmlformats.org/officeDocument/2006/relationships" xmlns:m="http://schemas.openxmlformats.org/officeDocument/2006/math" xmlns:v="urn:schemas-microsoft-com:vml" xmlns:wp="http://schemas.openxmlformats.org/drawingml/2006/wordprocessingDrawing" xmlns:w10="urn:schemas-microsoft-com:office:word" xmlns:w="http://schemas.openxmlformats.org/wordprocessingml/2006/main" xmlns:wne="http://schemas.microsoft.com/office/word/2006/wordml">
   <w:body>
     <w:p>
       <w:r>
@@ -70,7 +70,15 @@
         </w:numPr>
       </w:pPr>
       <w:r>
-        <w:t>Eye fi not set up yet</w:t>
+        <w:t xml:space="preserve">Eye </w:t>
+      </w:r>
+      <w:proofErr w:type="spellStart"/>
+      <w:r>
+        <w:t>fi</w:t>
+      </w:r>
+      <w:proofErr w:type="spellEnd"/>
+      <w:r>
+        <w:t xml:space="preserve"> not set up yet</w:t>
       </w:r>
     </w:p>
     <w:p>
@@ -357,8 +365,13 @@
           <w:numId w:val="1"/>
         </w:numPr>
       </w:pPr>
-      <w:r>
-        <w:t>Pupillary distance is not converted to mm</w:t>
+      <w:proofErr w:type="spellStart"/>
+      <w:r>
+        <w:t>Pupillary</w:t>
+      </w:r>
+      <w:proofErr w:type="spellEnd"/>
+      <w:r>
+        <w:t xml:space="preserve"> distance is not converted to mm</w:t>
       </w:r>
     </w:p>
     <w:p>
@@ -369,8 +382,13 @@
           <w:numId w:val="1"/>
         </w:numPr>
       </w:pPr>
-      <w:r>
-        <w:t>Pupillary distance is not averaged</w:t>
+      <w:proofErr w:type="spellStart"/>
+      <w:r>
+        <w:t>Pupillary</w:t>
+      </w:r>
+      <w:proofErr w:type="spellEnd"/>
+      <w:r>
+        <w:t xml:space="preserve"> distance is not averaged</w:t>
       </w:r>
     </w:p>
     <w:p>
@@ -405,8 +423,37 @@
           <w:numId w:val="1"/>
         </w:numPr>
       </w:pPr>
-      <w:r>
-        <w:t>resetEyes (patient ((1,10,20,30), (2,11,21,32)), ((101,102,140,156), (123,141,202,200))) gives a local var pleftcenterx reffed before assignment error</w:t>
+      <w:proofErr w:type="spellStart"/>
+      <w:r>
+        <w:t>resetEyes</w:t>
+      </w:r>
+      <w:proofErr w:type="spellEnd"/>
+      <w:r>
+        <w:t xml:space="preserve"> (patient ((1,10,20,30), (2,11,21,32)), ((101,102,140,156), (123,141,202,200))) gives a local </w:t>
+      </w:r>
+      <w:proofErr w:type="spellStart"/>
+      <w:r>
+        <w:t>var</w:t>
+      </w:r>
+      <w:proofErr w:type="spellEnd"/>
+      <w:r>
+        <w:t xml:space="preserve"> </w:t>
+      </w:r>
+      <w:proofErr w:type="spellStart"/>
+      <w:r>
+        <w:t>pleftcenterx</w:t>
+      </w:r>
+      <w:proofErr w:type="spellEnd"/>
+      <w:r>
+        <w:t xml:space="preserve"> </w:t>
+      </w:r>
+      <w:proofErr w:type="spellStart"/>
+      <w:r>
+        <w:t>reffed</w:t>
+      </w:r>
+      <w:proofErr w:type="spellEnd"/>
+      <w:r>
+        <w:t xml:space="preserve"> before assignment error</w:t>
       </w:r>
     </w:p>
     <w:p>
@@ -431,12 +478,118 @@
       </w:pPr>
       <w:r>
         <w:t>Left and right might be interpreted differently in front end and back end</w:t>
+      </w:r>
+    </w:p>
+    <w:p/>
+    <w:p>
+      <w:r>
+        <w:lastRenderedPageBreak/>
+        <w:t>Feature Request</w:t>
+      </w:r>
+    </w:p>
+    <w:p>
+      <w:r>
+        <w:t xml:space="preserve">Keep track </w:t>
+      </w:r>
+      <w:proofErr w:type="gramStart"/>
+      <w:r>
+        <w:t>of :</w:t>
+      </w:r>
+      <w:proofErr w:type="gramEnd"/>
+    </w:p>
+    <w:p>
+      <w:pPr>
+        <w:pStyle w:val="ListParagraph"/>
+        <w:numPr>
+          <w:ilvl w:val="0"/>
+          <w:numId w:val="4"/>
+        </w:numPr>
+      </w:pPr>
+      <w:r>
+        <w:t>Name</w:t>
+      </w:r>
+    </w:p>
+    <w:p>
+      <w:pPr>
+        <w:pStyle w:val="ListParagraph"/>
+        <w:numPr>
+          <w:ilvl w:val="0"/>
+          <w:numId w:val="4"/>
+        </w:numPr>
+      </w:pPr>
+      <w:r>
+        <w:t>DOB</w:t>
+      </w:r>
+    </w:p>
+    <w:p>
+      <w:pPr>
+        <w:pStyle w:val="ListParagraph"/>
+        <w:numPr>
+          <w:ilvl w:val="0"/>
+          <w:numId w:val="4"/>
+        </w:numPr>
+      </w:pPr>
+      <w:r>
+        <w:t>Gender</w:t>
+      </w:r>
+    </w:p>
+    <w:p>
+      <w:pPr>
+        <w:pStyle w:val="ListParagraph"/>
+        <w:numPr>
+          <w:ilvl w:val="0"/>
+          <w:numId w:val="4"/>
+        </w:numPr>
+      </w:pPr>
+      <w:r>
+        <w:t>Ethnicity</w:t>
+      </w:r>
+    </w:p>
+    <w:p>
+      <w:pPr>
+        <w:pStyle w:val="ListParagraph"/>
+        <w:numPr>
+          <w:ilvl w:val="0"/>
+          <w:numId w:val="4"/>
+        </w:numPr>
+      </w:pPr>
+      <w:r>
+        <w:t xml:space="preserve">Comments </w:t>
+      </w:r>
+    </w:p>
+    <w:p>
+      <w:pPr>
+        <w:pStyle w:val="ListParagraph"/>
+        <w:numPr>
+          <w:ilvl w:val="0"/>
+          <w:numId w:val="4"/>
+        </w:numPr>
+      </w:pPr>
+      <w:r>
+        <w:t>Date of Screening</w:t>
+      </w:r>
+    </w:p>
+    <w:p>
+      <w:pPr>
+        <w:pStyle w:val="ListParagraph"/>
+        <w:numPr>
+          <w:ilvl w:val="0"/>
+          <w:numId w:val="4"/>
+        </w:numPr>
+      </w:pPr>
+      <w:r>
+        <w:t>Printable results page</w:t>
       </w:r>
     </w:p>
     <w:p>
       <w:bookmarkStart w:id="0" w:name="_GoBack"/>
       <w:bookmarkEnd w:id="0"/>
-    </w:p>
+      <w:r>
+        <w:t>Prompt before or maybe after?</w:t>
+      </w:r>
+    </w:p>
+    <w:p/>
+    <w:p/>
     <w:sectPr>
       <w:pgSz w:w="12240" w:h="15840"/>
       <w:pgMar w:top="1440" w:right="1440" w:bottom="1440" w:left="1440" w:header="720" w:footer="720" w:gutter="0"/>
@@ -448,7 +601,7 @@
 </file>
 
 <file path=word/numbering.xml><?xml version="1.0" encoding="utf-8"?>
-<w:numbering xmlns:wpc="http://schemas.microsoft.com/office/word/2010/wordprocessingCanvas" xmlns:mo="http://schemas.microsoft.com/office/mac/office/2008/main" xmlns:mc="http://schemas.openxmlformats.org/markup-compatibility/2006" xmlns:mv="urn:schemas-microsoft-com:mac:vml" xmlns:o="urn:schemas-microsoft-com:office:office" xmlns:r="http://schemas.openxmlformats.org/officeDocument/2006/relationships" xmlns:m="http://schemas.openxmlformats.org/officeDocument/2006/math" xmlns:v="urn:schemas-microsoft-com:vml" xmlns:wp14="http://schemas.microsoft.com/office/word/2010/wordprocessingDrawing" xmlns:wp="http://schemas.openxmlformats.org/drawingml/2006/wordprocessingDrawing" xmlns:w10="urn:schemas-microsoft-com:office:word" xmlns:w="http://schemas.openxmlformats.org/wordprocessingml/2006/main" xmlns:w14="http://schemas.microsoft.com/office/word/2010/wordml" xmlns:wpg="http://schemas.microsoft.com/office/word/2010/wordprocessingGroup" xmlns:wpi="http://schemas.microsoft.com/office/word/2010/wordprocessingInk" xmlns:wne="http://schemas.microsoft.com/office/word/2006/wordml" xmlns:wps="http://schemas.microsoft.com/office/word/2010/wordprocessingShape" mc:Ignorable="w14 wp14">
+<w:numbering xmlns:ve="http://schemas.openxmlformats.org/markup-compatibility/2006" xmlns:o="urn:schemas-microsoft-com:office:office" xmlns:r="http://schemas.openxmlformats.org/officeDocument/2006/relationships" xmlns:m="http://schemas.openxmlformats.org/officeDocument/2006/math" xmlns:v="urn:schemas-microsoft-com:vml" xmlns:wp="http://schemas.openxmlformats.org/drawingml/2006/wordprocessingDrawing" xmlns:w10="urn:schemas-microsoft-com:office:word" xmlns:w="http://schemas.openxmlformats.org/wordprocessingml/2006/main" xmlns:wne="http://schemas.microsoft.com/office/word/2006/wordml">
   <w:abstractNum w:abstractNumId="0">
     <w:nsid w:val="1E3339BE"/>
     <w:multiLevelType w:val="hybridMultilevel"/>
@@ -676,6 +829,119 @@
     </w:lvl>
   </w:abstractNum>
   <w:abstractNum w:abstractNumId="2">
+    <w:nsid w:val="3D7606F5"/>
+    <w:multiLevelType w:val="hybridMultilevel"/>
+    <w:tmpl w:val="4FBC42B6"/>
+    <w:lvl w:ilvl="0" w:tplc="04090001">
+      <w:start w:val="1"/>
+      <w:numFmt w:val="bullet"/>
+      <w:lvlText w:val=""/>
+      <w:lvlJc w:val="left"/>
+      <w:pPr>
+        <w:ind w:left="720" w:hanging="360"/>
+      </w:pPr>
+      <w:rPr>
+        <w:rFonts w:ascii="Symbol" w:hAnsi="Symbol" w:hint="default"/>
+      </w:rPr>
+    </w:lvl>
+    <w:lvl w:ilvl="1" w:tplc="04090003" w:tentative="1">
+      <w:start w:val="1"/>
+      <w:numFmt w:val="bullet"/>
+      <w:lvlText w:val="o"/>
+      <w:lvlJc w:val="left"/>
+      <w:pPr>
+        <w:ind w:left="1440" w:hanging="360"/>
+      </w:pPr>
+      <w:rPr>
+        <w:rFonts w:ascii="Courier New" w:hAnsi="Courier New" w:cs="Courier New" w:hint="default"/>
+      </w:rPr>
+    </w:lvl>
+    <w:lvl w:ilvl="2" w:tplc="04090005" w:tentative="1">
+      <w:start w:val="1"/>
+      <w:numFmt w:val="bullet"/>
+      <w:lvlText w:val=""/>
+      <w:lvlJc w:val="left"/>
+      <w:pPr>
+        <w:ind w:left="2160" w:hanging="360"/>
+      </w:pPr>
+      <w:rPr>
+        <w:rFonts w:ascii="Wingdings" w:hAnsi="Wingdings" w:hint="default"/>
+      </w:rPr>
+    </w:lvl>
+    <w:lvl w:ilvl="3" w:tplc="04090001" w:tentative="1">
+      <w:start w:val="1"/>
+      <w:numFmt w:val="bullet"/>
+      <w:lvlText w:val=""/>
+      <w:lvlJc w:val="left"/>
+      <w:pPr>
+        <w:ind w:left="2880" w:hanging="360"/>
+      </w:pPr>
+      <w:rPr>
+        <w:rFonts w:ascii="Symbol" w:hAnsi="Symbol" w:hint="default"/>
+      </w:rPr>
+    </w:lvl>
+    <w:lvl w:ilvl="4" w:tplc="04090003" w:tentative="1">
+      <w:start w:val="1"/>
+      <w:numFmt w:val="bullet"/>
+      <w:lvlText w:val="o"/>
+      <w:lvlJc w:val="left"/>
+      <w:pPr>
+        <w:ind w:left="3600" w:hanging="360"/>
+      </w:pPr>
+      <w:rPr>
+        <w:rFonts w:ascii="Courier New" w:hAnsi="Courier New" w:cs="Courier New" w:hint="default"/>
+      </w:rPr>
+    </w:lvl>
+    <w:lvl w:ilvl="5" w:tplc="04090005" w:tentative="1">
+      <w:start w:val="1"/>
+      <w:numFmt w:val="bullet"/>
+      <w:lvlText w:val=""/>
+      <w:lvlJc w:val="left"/>
+      <w:pPr>
+        <w:ind w:left="4320" w:hanging="360"/>
+      </w:pPr>
+      <w:rPr>
+        <w:rFonts w:ascii="Wingdings" w:hAnsi="Wingdings" w:hint="default"/>
+      </w:rPr>
+    </w:lvl>
+    <w:lvl w:ilvl="6" w:tplc="04090001" w:tentative="1">
+      <w:start w:val="1"/>
+      <w:numFmt w:val="bullet"/>
+      <w:lvlText w:val=""/>
+      <w:lvlJc w:val="left"/>
+      <w:pPr>
+        <w:ind w:left="5040" w:hanging="360"/>
+      </w:pPr>
+      <w:rPr>
+        <w:rFonts w:ascii="Symbol" w:hAnsi="Symbol" w:hint="default"/>
+      </w:rPr>
+    </w:lvl>
+    <w:lvl w:ilvl="7" w:tplc="04090003" w:tentative="1">
+      <w:start w:val="1"/>
+      <w:numFmt w:val="bullet"/>
+      <w:lvlText w:val="o"/>
+      <w:lvlJc w:val="left"/>
+      <w:pPr>
+        <w:ind w:left="5760" w:hanging="360"/>
+      </w:pPr>
+      <w:rPr>
+        <w:rFonts w:ascii="Courier New" w:hAnsi="Courier New" w:cs="Courier New" w:hint="default"/>
+      </w:rPr>
+    </w:lvl>
+    <w:lvl w:ilvl="8" w:tplc="04090005" w:tentative="1">
+      <w:start w:val="1"/>
+      <w:numFmt w:val="bullet"/>
+      <w:lvlText w:val=""/>
+      <w:lvlJc w:val="left"/>
+      <w:pPr>
+        <w:ind w:left="6480" w:hanging="360"/>
+      </w:pPr>
+      <w:rPr>
+        <w:rFonts w:ascii="Wingdings" w:hAnsi="Wingdings" w:hint="default"/>
+      </w:rPr>
+    </w:lvl>
+  </w:abstractNum>
+  <w:abstractNum w:abstractNumId="3">
     <w:nsid w:val="7B721E88"/>
     <w:multiLevelType w:val="hybridMultilevel"/>
     <w:tmpl w:val="1B70FBA2"/>
@@ -792,16 +1058,19 @@
     <w:abstractNumId w:val="0"/>
   </w:num>
   <w:num w:numId="2">
-    <w:abstractNumId w:val="2"/>
+    <w:abstractNumId w:val="3"/>
   </w:num>
   <w:num w:numId="3">
     <w:abstractNumId w:val="1"/>
+  </w:num>
+  <w:num w:numId="4">
+    <w:abstractNumId w:val="2"/>
   </w:num>
 </w:numbering>
 </file>
 
 <file path=word/styles.xml><?xml version="1.0" encoding="utf-8"?>
-<w:styles xmlns:mc="http://schemas.openxmlformats.org/markup-compatibility/2006" xmlns:r="http://schemas.openxmlformats.org/officeDocument/2006/relationships" xmlns:w="http://schemas.openxmlformats.org/wordprocessingml/2006/main" xmlns:w14="http://schemas.microsoft.com/office/word/2010/wordml" mc:Ignorable="w14">
+<w:styles xmlns:r="http://schemas.openxmlformats.org/officeDocument/2006/relationships" xmlns:w="http://schemas.openxmlformats.org/wordprocessingml/2006/main">
   <w:docDefaults>
     <w:rPrDefault>
       <w:rPr>
@@ -813,7 +1082,7 @@
     </w:rPrDefault>
     <w:pPrDefault/>
   </w:docDefaults>
-  <w:latentStyles w:defLockedState="0" w:defUIPriority="99" w:defSemiHidden="1" w:defUnhideWhenUsed="1" w:defQFormat="0" w:count="276">
+  <w:latentStyles w:defLockedState="0" w:defUIPriority="99" w:defSemiHidden="1" w:defUnhideWhenUsed="1" w:defQFormat="0" w:count="267">
     <w:lsdException w:name="Normal" w:semiHidden="0" w:uiPriority="0" w:unhideWhenUsed="0" w:qFormat="1"/>
     <w:lsdException w:name="heading 1" w:semiHidden="0" w:uiPriority="9" w:unhideWhenUsed="0" w:qFormat="1"/>
     <w:lsdException w:name="heading 2" w:uiPriority="9" w:qFormat="1"/>
@@ -968,6 +1237,7 @@
     <w:uiPriority w:val="99"/>
     <w:semiHidden/>
     <w:unhideWhenUsed/>
+    <w:qFormat/>
     <w:tblPr>
       <w:tblInd w:w="0" w:type="dxa"/>
       <w:tblCellMar>

</xml_diff>